<commit_message>
bab 1 2 revisi
</commit_message>
<xml_diff>
--- a/LAPORAN/LAPORAN TERBARU/BAB I PENDAHULUAN REVISI TERBARU.docx
+++ b/LAPORAN/LAPORAN TERBARU/BAB I PENDAHULUAN REVISI TERBARU.docx
@@ -471,6 +471,7 @@
             <w:docPart w:val="9AA65BDF4A9E410C84CDC14E4C88AE9F"/>
           </w:placeholder>
         </w:sdtPr>
+        <w:sdtEndPr/>
         <w:sdtContent>
           <w:r>
             <w:rPr>
@@ -485,47 +486,7 @@
         <w:rPr>
           <w:iCs/>
         </w:rPr>
-        <w:t xml:space="preserve"> (</w:t>
-      </w:r>
-      <w:proofErr w:type="spellStart"/>
-      <w:r>
-        <w:rPr>
-          <w:iCs/>
-        </w:rPr>
-        <w:t>Prasetyo</w:t>
-      </w:r>
-      <w:proofErr w:type="spellEnd"/>
-      <w:r>
-        <w:rPr>
-          <w:iCs/>
-        </w:rPr>
-        <w:t xml:space="preserve"> &amp; </w:t>
-      </w:r>
-      <w:proofErr w:type="spellStart"/>
-      <w:r>
-        <w:rPr>
-          <w:iCs/>
-        </w:rPr>
-        <w:t>Tr</w:t>
-      </w:r>
-      <w:r>
-        <w:rPr>
-          <w:iCs/>
-        </w:rPr>
-        <w:t>i</w:t>
-      </w:r>
-      <w:r>
-        <w:rPr>
-          <w:iCs/>
-        </w:rPr>
-        <w:t>syanti</w:t>
-      </w:r>
-      <w:proofErr w:type="spellEnd"/>
-      <w:r>
-        <w:rPr>
-          <w:iCs/>
-        </w:rPr>
-        <w:t>, 2018).</w:t>
+        <w:t>.</w:t>
       </w:r>
       <w:r>
         <w:rPr>
@@ -687,6 +648,7 @@
             <w:docPart w:val="9AA65BDF4A9E410C84CDC14E4C88AE9F"/>
           </w:placeholder>
         </w:sdtPr>
+        <w:sdtEndPr/>
         <w:sdtContent>
           <w:r>
             <w:rPr>
@@ -697,23 +659,10 @@
         </w:sdtContent>
       </w:sdt>
       <w:r>
-        <w:t xml:space="preserve"> (</w:t>
-      </w:r>
-      <w:proofErr w:type="spellStart"/>
-      <w:r>
-        <w:t>Prasetyo</w:t>
-      </w:r>
-      <w:proofErr w:type="spellEnd"/>
-      <w:r>
-        <w:t xml:space="preserve"> &amp; </w:t>
-      </w:r>
-      <w:proofErr w:type="spellStart"/>
-      <w:r>
-        <w:t>Sutopo</w:t>
-      </w:r>
-      <w:proofErr w:type="spellEnd"/>
-      <w:r>
-        <w:t xml:space="preserve">, 2017).  Era </w:t>
+        <w:t xml:space="preserve">. </w:t>
+      </w:r>
+      <w:r>
+        <w:t xml:space="preserve">Era </w:t>
       </w:r>
       <w:proofErr w:type="spellStart"/>
       <w:r>
@@ -836,6 +785,7 @@
             <w:docPart w:val="9AA65BDF4A9E410C84CDC14E4C88AE9F"/>
           </w:placeholder>
         </w:sdtPr>
+        <w:sdtEndPr/>
         <w:sdtContent>
           <w:r>
             <w:rPr>
@@ -851,41 +801,7 @@
           <w:iCs/>
           <w:color w:val="000000"/>
         </w:rPr>
-        <w:t xml:space="preserve"> </w:t>
-      </w:r>
-      <w:r>
-        <w:rPr>
-          <w:iCs/>
-        </w:rPr>
-        <w:t>(</w:t>
-      </w:r>
-      <w:proofErr w:type="spellStart"/>
-      <w:r>
-        <w:rPr>
-          <w:iCs/>
-        </w:rPr>
-        <w:t>Prasetyo</w:t>
-      </w:r>
-      <w:proofErr w:type="spellEnd"/>
-      <w:r>
-        <w:rPr>
-          <w:iCs/>
-        </w:rPr>
-        <w:t xml:space="preserve"> &amp; </w:t>
-      </w:r>
-      <w:proofErr w:type="spellStart"/>
-      <w:r>
-        <w:rPr>
-          <w:iCs/>
-        </w:rPr>
-        <w:t>Trisyanti</w:t>
-      </w:r>
-      <w:proofErr w:type="spellEnd"/>
-      <w:r>
-        <w:rPr>
-          <w:iCs/>
-        </w:rPr>
-        <w:t>).</w:t>
+        <w:t>.</w:t>
       </w:r>
       <w:r>
         <w:rPr>
@@ -1006,7 +922,7 @@
       </w:r>
       <w:proofErr w:type="spellEnd"/>
       <w:r>
-        <w:t xml:space="preserve"> lain. </w:t>
+        <w:t xml:space="preserve"> lain </w:t>
       </w:r>
       <w:sdt>
         <w:sdtPr>
@@ -1019,6 +935,7 @@
             <w:docPart w:val="9AA65BDF4A9E410C84CDC14E4C88AE9F"/>
           </w:placeholder>
         </w:sdtPr>
+        <w:sdtEndPr/>
         <w:sdtContent>
           <w:r>
             <w:rPr>
@@ -1029,23 +946,10 @@
         </w:sdtContent>
       </w:sdt>
       <w:r>
-        <w:t>(</w:t>
-      </w:r>
-      <w:proofErr w:type="spellStart"/>
-      <w:r>
-        <w:t>Pangaribuan</w:t>
-      </w:r>
-      <w:proofErr w:type="spellEnd"/>
-      <w:r>
-        <w:t xml:space="preserve"> &amp; </w:t>
-      </w:r>
-      <w:proofErr w:type="spellStart"/>
-      <w:r>
-        <w:t>Irwansyah</w:t>
-      </w:r>
-      <w:proofErr w:type="spellEnd"/>
-      <w:r>
-        <w:t>, 2019).</w:t>
+        <w:rPr>
+          <w:color w:val="000000"/>
+        </w:rPr>
+        <w:t>.</w:t>
       </w:r>
     </w:p>
     <w:p>
@@ -1208,6 +1112,7 @@
             <w:docPart w:val="9AA65BDF4A9E410C84CDC14E4C88AE9F"/>
           </w:placeholder>
         </w:sdtPr>
+        <w:sdtEndPr/>
         <w:sdtContent>
           <w:r>
             <w:rPr>
@@ -1221,21 +1126,7 @@
         <w:rPr>
           <w:iCs/>
         </w:rPr>
-        <w:t xml:space="preserve"> (</w:t>
-      </w:r>
-      <w:proofErr w:type="spellStart"/>
-      <w:r>
-        <w:rPr>
-          <w:iCs/>
-        </w:rPr>
-        <w:t>Shahroom</w:t>
-      </w:r>
-      <w:proofErr w:type="spellEnd"/>
-      <w:r>
-        <w:rPr>
-          <w:iCs/>
-        </w:rPr>
-        <w:t xml:space="preserve"> &amp; Hussin, 2018).</w:t>
+        <w:t>.</w:t>
       </w:r>
       <w:r>
         <w:rPr>
@@ -1451,6 +1342,7 @@
             <w:docPart w:val="9AA65BDF4A9E410C84CDC14E4C88AE9F"/>
           </w:placeholder>
         </w:sdtPr>
+        <w:sdtEndPr/>
         <w:sdtContent>
           <w:r>
             <w:rPr>
@@ -1465,21 +1357,7 @@
         <w:rPr>
           <w:iCs/>
         </w:rPr>
-        <w:t>(</w:t>
-      </w:r>
-      <w:proofErr w:type="spellStart"/>
-      <w:r>
-        <w:rPr>
-          <w:iCs/>
-        </w:rPr>
-        <w:t>Kergroach</w:t>
-      </w:r>
-      <w:proofErr w:type="spellEnd"/>
-      <w:r>
-        <w:rPr>
-          <w:iCs/>
-        </w:rPr>
-        <w:t>, 2017).</w:t>
+        <w:t>.</w:t>
       </w:r>
       <w:r>
         <w:rPr>
@@ -1611,6 +1489,7 @@
             <w:docPart w:val="9AA65BDF4A9E410C84CDC14E4C88AE9F"/>
           </w:placeholder>
         </w:sdtPr>
+        <w:sdtEndPr/>
         <w:sdtContent>
           <w:r>
             <w:rPr>
@@ -1624,21 +1503,13 @@
         <w:rPr>
           <w:iCs/>
         </w:rPr>
-        <w:t xml:space="preserve"> (Manda &amp; </w:t>
-      </w:r>
-      <w:proofErr w:type="spellStart"/>
-      <w:r>
-        <w:rPr>
-          <w:iCs/>
-        </w:rPr>
-        <w:t>Dhaou</w:t>
-      </w:r>
-      <w:proofErr w:type="spellEnd"/>
-      <w:r>
-        <w:rPr>
-          <w:iCs/>
-        </w:rPr>
-        <w:t xml:space="preserve">, 2019; Sharma, 2019). </w:t>
+        <w:t>.</w:t>
+      </w:r>
+      <w:r>
+        <w:rPr>
+          <w:iCs/>
+        </w:rPr>
+        <w:t xml:space="preserve"> </w:t>
       </w:r>
       <w:proofErr w:type="spellStart"/>
       <w:r>
@@ -1778,6 +1649,7 @@
             <w:docPart w:val="6AEFCE9C5EBA4BF7B6516C896C497A62"/>
           </w:placeholder>
         </w:sdtPr>
+        <w:sdtEndPr/>
         <w:sdtContent>
           <w:r>
             <w:rPr>
@@ -1954,6 +1826,7 @@
             <w:docPart w:val="6AEFCE9C5EBA4BF7B6516C896C497A62"/>
           </w:placeholder>
         </w:sdtPr>
+        <w:sdtEndPr/>
         <w:sdtContent>
           <w:r>
             <w:rPr>
@@ -2172,6 +2045,7 @@
             <w:docPart w:val="6AEFCE9C5EBA4BF7B6516C896C497A62"/>
           </w:placeholder>
         </w:sdtPr>
+        <w:sdtEndPr/>
         <w:sdtContent>
           <w:r>
             <w:rPr>
@@ -2340,6 +2214,7 @@
             <w:docPart w:val="6AEFCE9C5EBA4BF7B6516C896C497A62"/>
           </w:placeholder>
         </w:sdtPr>
+        <w:sdtEndPr/>
         <w:sdtContent>
           <w:r>
             <w:rPr>
@@ -3263,7 +3138,6 @@
         <w:rPr>
           <w:iCs/>
         </w:rPr>
-        <w:lastRenderedPageBreak/>
         <w:t>faktor</w:t>
       </w:r>
       <w:proofErr w:type="spellEnd"/>
@@ -3383,49 +3257,7 @@
         <w:rPr>
           <w:iCs/>
         </w:rPr>
-        <w:t xml:space="preserve"> yang </w:t>
-      </w:r>
-      <w:proofErr w:type="spellStart"/>
-      <w:r>
-        <w:rPr>
-          <w:iCs/>
-        </w:rPr>
-        <w:t>dikemukakan</w:t>
-      </w:r>
-      <w:proofErr w:type="spellEnd"/>
-      <w:r>
-        <w:rPr>
-          <w:iCs/>
-        </w:rPr>
-        <w:t xml:space="preserve"> oleh </w:t>
-      </w:r>
-      <w:proofErr w:type="spellStart"/>
-      <w:r>
-        <w:rPr>
-          <w:iCs/>
-        </w:rPr>
-        <w:t>Sugiyono</w:t>
-      </w:r>
-      <w:proofErr w:type="spellEnd"/>
-      <w:r>
-        <w:rPr>
-          <w:iCs/>
-        </w:rPr>
-        <w:t xml:space="preserve"> (</w:t>
-      </w:r>
-      <w:proofErr w:type="gramStart"/>
-      <w:r>
-        <w:rPr>
-          <w:iCs/>
-        </w:rPr>
-        <w:t>2008 :</w:t>
-      </w:r>
-      <w:proofErr w:type="gramEnd"/>
-      <w:r>
-        <w:rPr>
-          <w:iCs/>
-        </w:rPr>
-        <w:t xml:space="preserve"> 184) </w:t>
+        <w:t xml:space="preserve"> </w:t>
       </w:r>
       <w:sdt>
         <w:sdtPr>
@@ -3439,6 +3271,7 @@
             <w:docPart w:val="2BAF6765989B484DA79FD3DDF6699174"/>
           </w:placeholder>
         </w:sdtPr>
+        <w:sdtEndPr/>
         <w:sdtContent>
           <w:r>
             <w:rPr>
@@ -3614,6 +3447,7 @@
         <w:rPr>
           <w:iCs/>
         </w:rPr>
+        <w:lastRenderedPageBreak/>
         <w:t>digunakan</w:t>
       </w:r>
       <w:proofErr w:type="spellEnd"/>
@@ -4369,7 +4203,6 @@
         <w:t xml:space="preserve"> </w:t>
       </w:r>
       <w:proofErr w:type="spellStart"/>
-      <w:proofErr w:type="gramStart"/>
       <w:r>
         <w:t>ini</w:t>
       </w:r>
@@ -4377,7 +4210,6 @@
       <w:r>
         <w:t xml:space="preserve"> :</w:t>
       </w:r>
-      <w:proofErr w:type="gramEnd"/>
     </w:p>
     <w:p>
       <w:pPr>
@@ -4570,7 +4402,7 @@
       </w:r>
       <w:proofErr w:type="spellStart"/>
       <w:r>
-        <w:t>karyawann</w:t>
+        <w:t>karyawan</w:t>
       </w:r>
       <w:proofErr w:type="spellEnd"/>
       <w:r>
@@ -4762,7 +4594,6 @@
         <w:t xml:space="preserve"> </w:t>
       </w:r>
       <w:proofErr w:type="spellStart"/>
-      <w:proofErr w:type="gramStart"/>
       <w:r>
         <w:t>berikut</w:t>
       </w:r>
@@ -4770,7 +4601,6 @@
       <w:r>
         <w:t xml:space="preserve"> :</w:t>
       </w:r>
-      <w:proofErr w:type="gramEnd"/>
     </w:p>
     <w:p>
       <w:pPr>
@@ -5147,7 +4977,6 @@
         <w:t xml:space="preserve"> </w:t>
       </w:r>
       <w:proofErr w:type="spellStart"/>
-      <w:proofErr w:type="gramStart"/>
       <w:r>
         <w:t>berikut</w:t>
       </w:r>
@@ -5155,7 +4984,6 @@
       <w:r>
         <w:t xml:space="preserve"> :</w:t>
       </w:r>
-      <w:proofErr w:type="gramEnd"/>
     </w:p>
     <w:p>
       <w:pPr>
@@ -5479,7 +5307,6 @@
       </w:r>
       <w:proofErr w:type="spellStart"/>
       <w:r>
-        <w:lastRenderedPageBreak/>
         <w:t>pengembangan</w:t>
       </w:r>
       <w:proofErr w:type="spellEnd"/>
@@ -5537,6 +5364,7 @@
           <w:color w:val="000000" w:themeColor="text1"/>
           <w:lang w:val="en-US"/>
         </w:rPr>
+        <w:lastRenderedPageBreak/>
         <w:t xml:space="preserve">Ruang </w:t>
       </w:r>
       <w:proofErr w:type="spellStart"/>
@@ -5604,7 +5432,6 @@
         <w:t xml:space="preserve"> </w:t>
       </w:r>
       <w:proofErr w:type="spellStart"/>
-      <w:proofErr w:type="gramStart"/>
       <w:r>
         <w:t>berikut</w:t>
       </w:r>
@@ -5612,7 +5439,6 @@
       <w:r>
         <w:t xml:space="preserve"> :</w:t>
       </w:r>
-      <w:proofErr w:type="gramEnd"/>
     </w:p>
     <w:p>
       <w:pPr>
@@ -5984,6 +5810,15 @@
         </w:rPr>
         <w:t xml:space="preserve"> Django</w:t>
       </w:r>
+      <w:r>
+        <w:rPr>
+          <w:rFonts w:ascii="Times New Roman" w:hAnsi="Times New Roman" w:cs="Times New Roman"/>
+          <w:color w:val="0D0D0D"/>
+          <w:sz w:val="24"/>
+          <w:szCs w:val="24"/>
+        </w:rPr>
+        <w:t>.</w:t>
+      </w:r>
     </w:p>
     <w:p>
       <w:pPr>
@@ -6225,6 +6060,15 @@
         <w:t>karyawan</w:t>
       </w:r>
       <w:proofErr w:type="spellEnd"/>
+      <w:r>
+        <w:rPr>
+          <w:rFonts w:ascii="Times New Roman" w:hAnsi="Times New Roman" w:cs="Times New Roman"/>
+          <w:color w:val="0D0D0D"/>
+          <w:sz w:val="24"/>
+          <w:szCs w:val="24"/>
+        </w:rPr>
+        <w:t>.</w:t>
+      </w:r>
     </w:p>
     <w:p>
       <w:pPr>
@@ -9347,8 +9191,10 @@
   <w:rsids>
     <w:rsidRoot w:val="00B25443"/>
     <w:rsid w:val="000871F9"/>
+    <w:rsid w:val="000A148E"/>
     <w:rsid w:val="00495D9F"/>
     <w:rsid w:val="005041A7"/>
+    <w:rsid w:val="00673F6A"/>
     <w:rsid w:val="00695BF9"/>
     <w:rsid w:val="0072352C"/>
     <w:rsid w:val="007537CC"/>
@@ -9824,18 +9670,6 @@
     <w:name w:val="6AEFCE9C5EBA4BF7B6516C896C497A62"/>
     <w:rsid w:val="007B6FA3"/>
   </w:style>
-  <w:style w:type="paragraph" w:customStyle="1" w:styleId="815ECB20DC74479CA701512AA8BED00D">
-    <w:name w:val="815ECB20DC74479CA701512AA8BED00D"/>
-    <w:rsid w:val="00495D9F"/>
-  </w:style>
-  <w:style w:type="paragraph" w:customStyle="1" w:styleId="B37BD686026D4D9CB1F60B1B8B34BAD2">
-    <w:name w:val="B37BD686026D4D9CB1F60B1B8B34BAD2"/>
-    <w:rsid w:val="00495D9F"/>
-  </w:style>
-  <w:style w:type="paragraph" w:customStyle="1" w:styleId="68F5583169DE4CBAA3867490EEE2CF3A">
-    <w:name w:val="68F5583169DE4CBAA3867490EEE2CF3A"/>
-    <w:rsid w:val="00495D9F"/>
-  </w:style>
   <w:style w:type="paragraph" w:customStyle="1" w:styleId="2BAF6765989B484DA79FD3DDF6699174">
     <w:name w:val="2BAF6765989B484DA79FD3DDF6699174"/>
     <w:rsid w:val="007B6FA3"/>

</xml_diff>